<commit_message>
switching e3 to EC2
</commit_message>
<xml_diff>
--- a/Progress Report/Progress Report.docx
+++ b/Progress Report/Progress Report.docx
@@ -40,7 +40,23 @@
           <w:rFonts w:ascii="Helvetica" w:eastAsia="Times New Roman" w:hAnsi="Helvetica" w:cs="Times New Roman"/>
           <w:color w:val="24292E"/>
         </w:rPr>
-        <w:t>Igor wrote the proof of concept for our app that turned into the backbone for the rich text editor. Igor also set up our AWS service with E3 servers. It required a lot of research and using an amazon product that he was unfamiliar with. Including research into how to optimize our design for the services that we chose to use. Igor also took time to explain the concepts to the group to make sure we all understood the architecture of the app. He also figured out how and if we should be making amazon accounts for work on the servers. Igor was also the primary writer of the requirements.</w:t>
+        <w:t>Igor wrote the proof of concept for our app that turned into the backbone for the rich text editor. Igor also set up our AWS service with E</w:t>
+      </w:r>
+      <w:r>
+        <w:rPr>
+          <w:rFonts w:ascii="Helvetica" w:eastAsia="Times New Roman" w:hAnsi="Helvetica" w:cs="Times New Roman"/>
+          <w:color w:val="24292E"/>
+        </w:rPr>
+        <w:t xml:space="preserve">C2 </w:t>
+      </w:r>
+      <w:bookmarkStart w:id="0" w:name="_GoBack"/>
+      <w:bookmarkEnd w:id="0"/>
+      <w:r>
+        <w:rPr>
+          <w:rFonts w:ascii="Helvetica" w:eastAsia="Times New Roman" w:hAnsi="Helvetica" w:cs="Times New Roman"/>
+          <w:color w:val="24292E"/>
+        </w:rPr>
+        <w:t>servers. It required a lot of research and using an amazon product that he was unfamiliar with. Including research into how to optimize our design for the services that we chose to use. Igor also took time to explain the concepts to the group to make sure we all understood the architecture of the app. He also figured out how and if we should be making amazon accounts for work on the servers. Igor was also the primary writer of the requirements.</w:t>
       </w:r>
     </w:p>
     <w:p>
@@ -139,8 +155,6 @@
           <w:color w:val="24292E"/>
         </w:rPr>
       </w:pPr>
-      <w:bookmarkStart w:id="0" w:name="_GoBack"/>
-      <w:bookmarkEnd w:id="0"/>
       <w:r>
         <w:rPr>
           <w:rFonts w:ascii="Helvetica" w:eastAsia="Times New Roman" w:hAnsi="Helvetica" w:cs="Times New Roman"/>
@@ -5871,6 +5885,33 @@
       <w:bCs/>
     </w:rPr>
   </w:style>
+  <w:style w:type="paragraph" w:styleId="BalloonText">
+    <w:name w:val="Balloon Text"/>
+    <w:basedOn w:val="Normal"/>
+    <w:link w:val="BalloonTextChar"/>
+    <w:uiPriority w:val="99"/>
+    <w:semiHidden/>
+    <w:unhideWhenUsed/>
+    <w:rsid w:val="001C32A2"/>
+    <w:rPr>
+      <w:rFonts w:ascii="Times New Roman" w:hAnsi="Times New Roman" w:cs="Times New Roman"/>
+      <w:sz w:val="18"/>
+      <w:szCs w:val="18"/>
+    </w:rPr>
+  </w:style>
+  <w:style w:type="character" w:customStyle="1" w:styleId="BalloonTextChar">
+    <w:name w:val="Balloon Text Char"/>
+    <w:basedOn w:val="DefaultParagraphFont"/>
+    <w:link w:val="BalloonText"/>
+    <w:uiPriority w:val="99"/>
+    <w:semiHidden/>
+    <w:rsid w:val="001C32A2"/>
+    <w:rPr>
+      <w:rFonts w:ascii="Times New Roman" w:hAnsi="Times New Roman" w:cs="Times New Roman"/>
+      <w:sz w:val="18"/>
+      <w:szCs w:val="18"/>
+    </w:rPr>
+  </w:style>
 </w:styles>
 </file>
 

</xml_diff>